<commit_message>
Add new frontend features for booking system
</commit_message>
<xml_diff>
--- a/public/Template B.docx
+++ b/public/Template B.docx
@@ -563,16 +563,8 @@
         </w:rPr>
         <w:t>Saya berjanji akan mematuhi aturan pemakaian alat, memperbaiki / mengganti apabila ada alat yang rusak akibat pemakaian saya. Dan melakukan pembersihan yang perlu dilakukan serta mengeluarkan benda uji setelah selesainya penelitian saya.</w:t>
       </w:r>
-    </w:p>
-    <w:p>
-      <w:pPr>
-        <w:pStyle w:val="7"/>
-        <w:spacing w:line="360" w:lineRule="auto"/>
-        <w:jc w:val="both"/>
-        <w:rPr>
-          <w:b w:val="0"/>
-        </w:rPr>
-      </w:pPr>
+      <w:bookmarkStart w:id="0" w:name="_GoBack"/>
+      <w:bookmarkEnd w:id="0"/>
     </w:p>
     <w:p>
       <w:pPr>
@@ -3123,6 +3115,9 @@
             <w:right w:w="108" w:type="dxa"/>
           </w:tblCellMar>
         </w:tblPrEx>
+        <w:trPr>
+          <w:trHeight w:val="386" w:hRule="atLeast"/>
+        </w:trPr>
         <w:tc>
           <w:tcPr>
             <w:tcW w:w="709" w:type="dxa"/>
@@ -3142,107 +3137,9 @@
               <w:rPr>
                 <w:rFonts w:hint="default" w:ascii="Times New Roman" w:hAnsi="Times New Roman" w:cs="Times New Roman"/>
                 <w:b w:val="0"/>
+                <w:lang w:val="en-US"/>
               </w:rPr>
             </w:pPr>
-            <w:r>
-              <w:rPr>
-                <w:rFonts w:hint="default" w:ascii="Times New Roman" w:hAnsi="Times New Roman" w:cs="Times New Roman"/>
-                <w:b w:val="0"/>
-              </w:rPr>
-              <w:t>1</w:t>
-            </w:r>
-          </w:p>
-          <w:p>
-            <w:pPr>
-              <w:pStyle w:val="7"/>
-              <w:keepNext w:val="0"/>
-              <w:keepLines w:val="0"/>
-              <w:widowControl/>
-              <w:suppressLineNumbers w:val="0"/>
-              <w:spacing w:before="0" w:beforeAutospacing="0" w:after="0" w:afterAutospacing="0"/>
-              <w:ind w:left="0" w:right="0"/>
-              <w:jc w:val="both"/>
-              <w:rPr>
-                <w:rFonts w:hint="default" w:ascii="Times New Roman" w:hAnsi="Times New Roman" w:cs="Times New Roman"/>
-                <w:b w:val="0"/>
-              </w:rPr>
-            </w:pPr>
-            <w:r>
-              <w:rPr>
-                <w:rFonts w:hint="default" w:ascii="Times New Roman" w:hAnsi="Times New Roman" w:cs="Times New Roman"/>
-                <w:b w:val="0"/>
-              </w:rPr>
-              <w:t>2</w:t>
-            </w:r>
-          </w:p>
-          <w:p>
-            <w:pPr>
-              <w:pStyle w:val="7"/>
-              <w:keepNext w:val="0"/>
-              <w:keepLines w:val="0"/>
-              <w:widowControl/>
-              <w:suppressLineNumbers w:val="0"/>
-              <w:spacing w:before="0" w:beforeAutospacing="0" w:after="0" w:afterAutospacing="0"/>
-              <w:ind w:left="0" w:right="0"/>
-              <w:jc w:val="both"/>
-              <w:rPr>
-                <w:rFonts w:hint="default" w:ascii="Times New Roman" w:hAnsi="Times New Roman" w:cs="Times New Roman"/>
-                <w:b w:val="0"/>
-              </w:rPr>
-            </w:pPr>
-            <w:r>
-              <w:rPr>
-                <w:rFonts w:hint="default" w:ascii="Times New Roman" w:hAnsi="Times New Roman" w:cs="Times New Roman"/>
-                <w:b w:val="0"/>
-              </w:rPr>
-              <w:t>3</w:t>
-            </w:r>
-          </w:p>
-          <w:p>
-            <w:pPr>
-              <w:pStyle w:val="7"/>
-              <w:keepNext w:val="0"/>
-              <w:keepLines w:val="0"/>
-              <w:widowControl/>
-              <w:suppressLineNumbers w:val="0"/>
-              <w:spacing w:before="0" w:beforeAutospacing="0" w:after="0" w:afterAutospacing="0"/>
-              <w:ind w:left="0" w:right="0"/>
-              <w:jc w:val="both"/>
-              <w:rPr>
-                <w:rFonts w:hint="default" w:ascii="Times New Roman" w:hAnsi="Times New Roman" w:cs="Times New Roman"/>
-                <w:b w:val="0"/>
-              </w:rPr>
-            </w:pPr>
-            <w:r>
-              <w:rPr>
-                <w:rFonts w:hint="default" w:ascii="Times New Roman" w:hAnsi="Times New Roman" w:cs="Times New Roman"/>
-                <w:b w:val="0"/>
-              </w:rPr>
-              <w:t>4</w:t>
-            </w:r>
-          </w:p>
-          <w:p>
-            <w:pPr>
-              <w:pStyle w:val="7"/>
-              <w:keepNext w:val="0"/>
-              <w:keepLines w:val="0"/>
-              <w:widowControl/>
-              <w:suppressLineNumbers w:val="0"/>
-              <w:spacing w:before="0" w:beforeAutospacing="0" w:after="0" w:afterAutospacing="0"/>
-              <w:ind w:left="0" w:right="0"/>
-              <w:jc w:val="both"/>
-              <w:rPr>
-                <w:rFonts w:hint="default" w:ascii="Times New Roman" w:hAnsi="Times New Roman" w:cs="Times New Roman"/>
-                <w:b w:val="0"/>
-              </w:rPr>
-            </w:pPr>
-            <w:r>
-              <w:rPr>
-                <w:rFonts w:hint="default" w:ascii="Times New Roman" w:hAnsi="Times New Roman" w:cs="Times New Roman"/>
-                <w:b w:val="0"/>
-              </w:rPr>
-              <w:t>5</w:t>
-            </w:r>
           </w:p>
         </w:tc>
         <w:tc>
@@ -3263,8 +3160,17 @@
               <w:rPr>
                 <w:rFonts w:hint="default" w:ascii="Times New Roman" w:hAnsi="Times New Roman" w:cs="Times New Roman"/>
                 <w:b w:val="0"/>
+                <w:lang w:val="en-US"/>
               </w:rPr>
             </w:pPr>
+            <w:r>
+              <w:rPr>
+                <w:rFonts w:hint="default" w:cs="Times New Roman"/>
+                <w:b w:val="0"/>
+                <w:lang w:val="en-US"/>
+              </w:rPr>
+              <w:t>${alat}</w:t>
+            </w:r>
           </w:p>
         </w:tc>
         <w:tc>
@@ -4923,8 +4829,6 @@
         </w:rPr>
         <w:t xml:space="preserve">                                        </w:t>
       </w:r>
-      <w:bookmarkStart w:id="0" w:name="_GoBack"/>
-      <w:bookmarkEnd w:id="0"/>
     </w:p>
     <w:p>
       <w:pPr>
@@ -5045,7 +4949,7 @@
     <w:lsdException w:qFormat="1" w:unhideWhenUsed="0" w:uiPriority="0" w:semiHidden="0" w:name="Title"/>
     <w:lsdException w:uiPriority="99" w:name="Closing"/>
     <w:lsdException w:uiPriority="99" w:name="Signature"/>
-    <w:lsdException w:unhideWhenUsed="0" w:uiPriority="0" w:name="Default Paragraph Font"/>
+    <w:lsdException w:qFormat="1" w:unhideWhenUsed="0" w:uiPriority="0" w:name="Default Paragraph Font"/>
     <w:lsdException w:uiPriority="99" w:name="Body Text"/>
     <w:lsdException w:uiPriority="99" w:name="Body Text Indent"/>
     <w:lsdException w:uiPriority="99" w:name="List Continue"/>
@@ -5241,6 +5145,7 @@
   <w:style w:type="character" w:default="1" w:styleId="2">
     <w:name w:val="Default Paragraph Font"/>
     <w:semiHidden/>
+    <w:qFormat/>
     <w:uiPriority w:val="0"/>
   </w:style>
   <w:style w:type="table" w:default="1" w:styleId="3">

</xml_diff>